<commit_message>
"finished" hard move and fixed bugs in minimax
</commit_message>
<xml_diff>
--- a/Kostić_Marija_IS_Domaći_Jan2019.docx
+++ b/Kostić_Marija_IS_Domaći_Jan2019.docx
@@ -191,7 +191,7 @@
           <w:lang w:val="sr-Latn-RS"/>
         </w:rPr>
       </w:pPr>
-      <w:bookmarkStart w:id="5" w:name="_Toc534839315"/>
+      <w:bookmarkStart w:id="5" w:name="_Toc534927020"/>
       <w:r>
         <w:rPr>
           <w:lang w:val="sr-Latn-RS"/>
@@ -259,151 +259,14 @@
             </w:rPr>
             <w:fldChar w:fldCharType="separate"/>
           </w:r>
-          <w:bookmarkStart w:id="6" w:name="_GoBack"/>
-          <w:bookmarkEnd w:id="6"/>
-          <w:r>
-            <w:rPr>
-              <w:rStyle w:val="Hyperlink"/>
-              <w:noProof/>
-            </w:rPr>
-            <w:fldChar w:fldCharType="begin"/>
-          </w:r>
-          <w:r>
-            <w:rPr>
-              <w:rStyle w:val="Hyperlink"/>
-              <w:noProof/>
-            </w:rPr>
-            <w:instrText xml:space="preserve"> </w:instrText>
-          </w:r>
-          <w:r>
-            <w:rPr>
-              <w:noProof/>
-            </w:rPr>
-            <w:instrText>HYPERLINK \l "_Toc534839315"</w:instrText>
-          </w:r>
-          <w:r>
-            <w:rPr>
-              <w:rStyle w:val="Hyperlink"/>
-              <w:noProof/>
-            </w:rPr>
-            <w:instrText xml:space="preserve"> </w:instrText>
-          </w:r>
-          <w:r>
-            <w:rPr>
-              <w:rStyle w:val="Hyperlink"/>
-              <w:noProof/>
-            </w:rPr>
-          </w:r>
-          <w:r>
-            <w:rPr>
-              <w:rStyle w:val="Hyperlink"/>
-              <w:noProof/>
-            </w:rPr>
-            <w:fldChar w:fldCharType="separate"/>
-          </w:r>
-          <w:r>
-            <w:rPr>
-              <w:rStyle w:val="Hyperlink"/>
-              <w:noProof/>
-              <w:lang w:val="sr-Latn-RS"/>
-            </w:rPr>
-            <w:t>1.</w:t>
-          </w:r>
-          <w:r>
-            <w:rPr>
-              <w:rFonts w:eastAsiaTheme="minorEastAsia"/>
-              <w:noProof/>
-              <w:color w:val="auto"/>
-              <w:lang w:val="sr-Latn-RS" w:eastAsia="sr-Latn-RS"/>
-            </w:rPr>
-            <w:tab/>
-          </w:r>
-          <w:r>
-            <w:rPr>
-              <w:rStyle w:val="Hyperlink"/>
-              <w:noProof/>
-              <w:lang w:val="sr-Latn-RS"/>
-            </w:rPr>
-            <w:t>Sadržaj</w:t>
-          </w:r>
-          <w:r>
-            <w:rPr>
-              <w:noProof/>
-              <w:webHidden/>
-            </w:rPr>
-            <w:tab/>
-          </w:r>
-          <w:r>
-            <w:rPr>
-              <w:noProof/>
-              <w:webHidden/>
-            </w:rPr>
-            <w:fldChar w:fldCharType="begin"/>
-          </w:r>
-          <w:r>
-            <w:rPr>
-              <w:noProof/>
-              <w:webHidden/>
-            </w:rPr>
-            <w:instrText xml:space="preserve"> PAGEREF _Toc534839315 \h </w:instrText>
-          </w:r>
-          <w:r>
-            <w:rPr>
-              <w:noProof/>
-              <w:webHidden/>
-            </w:rPr>
-          </w:r>
-          <w:r>
-            <w:rPr>
-              <w:noProof/>
-              <w:webHidden/>
-            </w:rPr>
-            <w:fldChar w:fldCharType="separate"/>
-          </w:r>
-          <w:r>
-            <w:rPr>
-              <w:noProof/>
-              <w:webHidden/>
-            </w:rPr>
-            <w:t>1</w:t>
-          </w:r>
-          <w:r>
-            <w:rPr>
-              <w:noProof/>
-              <w:webHidden/>
-            </w:rPr>
-            <w:fldChar w:fldCharType="end"/>
-          </w:r>
-          <w:r>
-            <w:rPr>
-              <w:rStyle w:val="Hyperlink"/>
-              <w:noProof/>
-            </w:rPr>
-            <w:fldChar w:fldCharType="end"/>
-          </w:r>
-        </w:p>
-        <w:p>
-          <w:pPr>
-            <w:pStyle w:val="TOC1"/>
-            <w:tabs>
-              <w:tab w:val="left" w:pos="440"/>
-              <w:tab w:val="right" w:leader="dot" w:pos="8630"/>
-            </w:tabs>
-            <w:rPr>
-              <w:rFonts w:eastAsiaTheme="minorEastAsia"/>
-              <w:noProof/>
-              <w:color w:val="auto"/>
-              <w:lang w:val="sr-Latn-RS" w:eastAsia="sr-Latn-RS"/>
-            </w:rPr>
-          </w:pPr>
-          <w:hyperlink w:anchor="_Toc534839316" w:history="1">
+          <w:hyperlink w:anchor="_Toc534927020" w:history="1">
             <w:r>
               <w:rPr>
                 <w:rStyle w:val="Hyperlink"/>
                 <w:noProof/>
                 <w:lang w:val="sr-Latn-RS"/>
               </w:rPr>
-              <w:t>2.</w:t>
+              <w:t>1.</w:t>
             </w:r>
             <w:r>
               <w:rPr>
@@ -420,7 +283,7 @@
                 <w:noProof/>
                 <w:lang w:val="sr-Latn-RS"/>
               </w:rPr>
-              <w:t>Uvod</w:t>
+              <w:t>Sadržaj</w:t>
             </w:r>
             <w:r>
               <w:rPr>
@@ -441,7 +304,7 @@
                 <w:noProof/>
                 <w:webHidden/>
               </w:rPr>
-              <w:instrText xml:space="preserve"> PAGEREF _Toc534839316 \h </w:instrText>
+              <w:instrText xml:space="preserve"> PAGEREF _Toc534927020 \h </w:instrText>
             </w:r>
             <w:r>
               <w:rPr>
@@ -461,7 +324,7 @@
                 <w:noProof/>
                 <w:webHidden/>
               </w:rPr>
-              <w:t>3</w:t>
+              <w:t>1</w:t>
             </w:r>
             <w:r>
               <w:rPr>
@@ -486,14 +349,14 @@
               <w:lang w:val="sr-Latn-RS" w:eastAsia="sr-Latn-RS"/>
             </w:rPr>
           </w:pPr>
-          <w:hyperlink w:anchor="_Toc534839317" w:history="1">
+          <w:hyperlink w:anchor="_Toc534927021" w:history="1">
             <w:r>
               <w:rPr>
                 <w:rStyle w:val="Hyperlink"/>
                 <w:noProof/>
                 <w:lang w:val="sr-Latn-RS"/>
               </w:rPr>
-              <w:t>3.</w:t>
+              <w:t>2.</w:t>
             </w:r>
             <w:r>
               <w:rPr>
@@ -510,7 +373,7 @@
                 <w:noProof/>
                 <w:lang w:val="sr-Latn-RS"/>
               </w:rPr>
-              <w:t>Struktura rešenja</w:t>
+              <w:t>Uvod</w:t>
             </w:r>
             <w:r>
               <w:rPr>
@@ -531,7 +394,7 @@
                 <w:noProof/>
                 <w:webHidden/>
               </w:rPr>
-              <w:instrText xml:space="preserve"> PAGEREF _Toc534839317 \h </w:instrText>
+              <w:instrText xml:space="preserve"> PAGEREF _Toc534927021 \h </w:instrText>
             </w:r>
             <w:r>
               <w:rPr>
@@ -551,7 +414,7 @@
                 <w:noProof/>
                 <w:webHidden/>
               </w:rPr>
-              <w:t>4</w:t>
+              <w:t>3</w:t>
             </w:r>
             <w:r>
               <w:rPr>
@@ -576,14 +439,14 @@
               <w:lang w:val="sr-Latn-RS" w:eastAsia="sr-Latn-RS"/>
             </w:rPr>
           </w:pPr>
-          <w:hyperlink w:anchor="_Toc534839318" w:history="1">
+          <w:hyperlink w:anchor="_Toc534927022" w:history="1">
             <w:r>
               <w:rPr>
                 <w:rStyle w:val="Hyperlink"/>
                 <w:noProof/>
                 <w:lang w:val="sr-Latn-RS"/>
               </w:rPr>
-              <w:t>4.</w:t>
+              <w:t>3.</w:t>
             </w:r>
             <w:r>
               <w:rPr>
@@ -600,6 +463,96 @@
                 <w:noProof/>
                 <w:lang w:val="sr-Latn-RS"/>
               </w:rPr>
+              <w:t>Struktura rešenja</w:t>
+            </w:r>
+            <w:r>
+              <w:rPr>
+                <w:noProof/>
+                <w:webHidden/>
+              </w:rPr>
+              <w:tab/>
+            </w:r>
+            <w:r>
+              <w:rPr>
+                <w:noProof/>
+                <w:webHidden/>
+              </w:rPr>
+              <w:fldChar w:fldCharType="begin"/>
+            </w:r>
+            <w:r>
+              <w:rPr>
+                <w:noProof/>
+                <w:webHidden/>
+              </w:rPr>
+              <w:instrText xml:space="preserve"> PAGEREF _Toc534927022 \h </w:instrText>
+            </w:r>
+            <w:r>
+              <w:rPr>
+                <w:noProof/>
+                <w:webHidden/>
+              </w:rPr>
+            </w:r>
+            <w:r>
+              <w:rPr>
+                <w:noProof/>
+                <w:webHidden/>
+              </w:rPr>
+              <w:fldChar w:fldCharType="separate"/>
+            </w:r>
+            <w:r>
+              <w:rPr>
+                <w:noProof/>
+                <w:webHidden/>
+              </w:rPr>
+              <w:t>4</w:t>
+            </w:r>
+            <w:r>
+              <w:rPr>
+                <w:noProof/>
+                <w:webHidden/>
+              </w:rPr>
+              <w:fldChar w:fldCharType="end"/>
+            </w:r>
+          </w:hyperlink>
+        </w:p>
+        <w:p>
+          <w:pPr>
+            <w:pStyle w:val="TOC1"/>
+            <w:tabs>
+              <w:tab w:val="left" w:pos="440"/>
+              <w:tab w:val="right" w:leader="dot" w:pos="8630"/>
+            </w:tabs>
+            <w:rPr>
+              <w:rFonts w:eastAsiaTheme="minorEastAsia"/>
+              <w:noProof/>
+              <w:color w:val="auto"/>
+              <w:lang w:val="sr-Latn-RS" w:eastAsia="sr-Latn-RS"/>
+            </w:rPr>
+          </w:pPr>
+          <w:hyperlink w:anchor="_Toc534927023" w:history="1">
+            <w:r>
+              <w:rPr>
+                <w:rStyle w:val="Hyperlink"/>
+                <w:noProof/>
+                <w:lang w:val="sr-Latn-RS"/>
+              </w:rPr>
+              <w:t>4.</w:t>
+            </w:r>
+            <w:r>
+              <w:rPr>
+                <w:rFonts w:eastAsiaTheme="minorEastAsia"/>
+                <w:noProof/>
+                <w:color w:val="auto"/>
+                <w:lang w:val="sr-Latn-RS" w:eastAsia="sr-Latn-RS"/>
+              </w:rPr>
+              <w:tab/>
+            </w:r>
+            <w:r>
+              <w:rPr>
+                <w:rStyle w:val="Hyperlink"/>
+                <w:noProof/>
+                <w:lang w:val="sr-Latn-RS"/>
+              </w:rPr>
               <w:t>Korisnički zahtevi</w:t>
             </w:r>
             <w:r>
@@ -621,7 +574,7 @@
                 <w:noProof/>
                 <w:webHidden/>
               </w:rPr>
-              <w:instrText xml:space="preserve"> PAGEREF _Toc534839318 \h </w:instrText>
+              <w:instrText xml:space="preserve"> PAGEREF _Toc534927023 \h </w:instrText>
             </w:r>
             <w:r>
               <w:rPr>
@@ -666,7 +619,7 @@
               <w:lang w:val="sr-Latn-RS" w:eastAsia="sr-Latn-RS"/>
             </w:rPr>
           </w:pPr>
-          <w:hyperlink w:anchor="_Toc534839319" w:history="1">
+          <w:hyperlink w:anchor="_Toc534927024" w:history="1">
             <w:r>
               <w:rPr>
                 <w:rStyle w:val="Hyperlink"/>
@@ -711,7 +664,7 @@
                 <w:noProof/>
                 <w:webHidden/>
               </w:rPr>
-              <w:instrText xml:space="preserve"> PAGEREF _Toc534839319 \h </w:instrText>
+              <w:instrText xml:space="preserve"> PAGEREF _Toc534927024 \h </w:instrText>
             </w:r>
             <w:r>
               <w:rPr>
@@ -756,7 +709,7 @@
               <w:lang w:val="sr-Latn-RS" w:eastAsia="sr-Latn-RS"/>
             </w:rPr>
           </w:pPr>
-          <w:hyperlink w:anchor="_Toc534839320" w:history="1">
+          <w:hyperlink w:anchor="_Toc534927025" w:history="1">
             <w:r>
               <w:rPr>
                 <w:rStyle w:val="Hyperlink"/>
@@ -801,7 +754,7 @@
                 <w:noProof/>
                 <w:webHidden/>
               </w:rPr>
-              <w:instrText xml:space="preserve"> PAGEREF _Toc534839320 \h </w:instrText>
+              <w:instrText xml:space="preserve"> PAGEREF _Toc534927025 \h </w:instrText>
             </w:r>
             <w:r>
               <w:rPr>
@@ -846,7 +799,7 @@
               <w:lang w:val="sr-Latn-RS" w:eastAsia="sr-Latn-RS"/>
             </w:rPr>
           </w:pPr>
-          <w:hyperlink w:anchor="_Toc534839321" w:history="1">
+          <w:hyperlink w:anchor="_Toc534927026" w:history="1">
             <w:r>
               <w:rPr>
                 <w:rStyle w:val="Hyperlink"/>
@@ -891,7 +844,7 @@
                 <w:noProof/>
                 <w:webHidden/>
               </w:rPr>
-              <w:instrText xml:space="preserve"> PAGEREF _Toc534839321 \h </w:instrText>
+              <w:instrText xml:space="preserve"> PAGEREF _Toc534927026 \h </w:instrText>
             </w:r>
             <w:r>
               <w:rPr>
@@ -936,7 +889,7 @@
               <w:lang w:val="sr-Latn-RS" w:eastAsia="sr-Latn-RS"/>
             </w:rPr>
           </w:pPr>
-          <w:hyperlink w:anchor="_Toc534839322" w:history="1">
+          <w:hyperlink w:anchor="_Toc534927027" w:history="1">
             <w:r>
               <w:rPr>
                 <w:rStyle w:val="Hyperlink"/>
@@ -981,7 +934,7 @@
                 <w:noProof/>
                 <w:webHidden/>
               </w:rPr>
-              <w:instrText xml:space="preserve"> PAGEREF _Toc534839322 \h </w:instrText>
+              <w:instrText xml:space="preserve"> PAGEREF _Toc534927027 \h </w:instrText>
             </w:r>
             <w:r>
               <w:rPr>
@@ -1026,7 +979,7 @@
               <w:lang w:val="sr-Latn-RS" w:eastAsia="sr-Latn-RS"/>
             </w:rPr>
           </w:pPr>
-          <w:hyperlink w:anchor="_Toc534839323" w:history="1">
+          <w:hyperlink w:anchor="_Toc534927028" w:history="1">
             <w:r>
               <w:rPr>
                 <w:rStyle w:val="Hyperlink"/>
@@ -1071,7 +1024,7 @@
                 <w:noProof/>
                 <w:webHidden/>
               </w:rPr>
-              <w:instrText xml:space="preserve"> PAGEREF _Toc534839323 \h </w:instrText>
+              <w:instrText xml:space="preserve"> PAGEREF _Toc534927028 \h </w:instrText>
             </w:r>
             <w:r>
               <w:rPr>
@@ -1116,7 +1069,7 @@
               <w:lang w:val="sr-Latn-RS" w:eastAsia="sr-Latn-RS"/>
             </w:rPr>
           </w:pPr>
-          <w:hyperlink w:anchor="_Toc534839324" w:history="1">
+          <w:hyperlink w:anchor="_Toc534927029" w:history="1">
             <w:r>
               <w:rPr>
                 <w:rStyle w:val="Hyperlink"/>
@@ -1178,7 +1131,7 @@
                 <w:noProof/>
                 <w:webHidden/>
               </w:rPr>
-              <w:instrText xml:space="preserve"> PAGEREF _Toc534839324 \h </w:instrText>
+              <w:instrText xml:space="preserve"> PAGEREF _Toc534927029 \h </w:instrText>
             </w:r>
             <w:r>
               <w:rPr>
@@ -1223,7 +1176,7 @@
               <w:lang w:val="sr-Latn-RS" w:eastAsia="sr-Latn-RS"/>
             </w:rPr>
           </w:pPr>
-          <w:hyperlink w:anchor="_Toc534839325" w:history="1">
+          <w:hyperlink w:anchor="_Toc534927030" w:history="1">
             <w:r>
               <w:rPr>
                 <w:rStyle w:val="Hyperlink"/>
@@ -1268,7 +1221,7 @@
                 <w:noProof/>
                 <w:webHidden/>
               </w:rPr>
-              <w:instrText xml:space="preserve"> PAGEREF _Toc534839325 \h </w:instrText>
+              <w:instrText xml:space="preserve"> PAGEREF _Toc534927030 \h </w:instrText>
             </w:r>
             <w:r>
               <w:rPr>
@@ -1313,7 +1266,7 @@
               <w:lang w:val="sr-Latn-RS" w:eastAsia="sr-Latn-RS"/>
             </w:rPr>
           </w:pPr>
-          <w:hyperlink w:anchor="_Toc534839326" w:history="1">
+          <w:hyperlink w:anchor="_Toc534927031" w:history="1">
             <w:r>
               <w:rPr>
                 <w:rStyle w:val="Hyperlink"/>
@@ -1358,7 +1311,7 @@
                 <w:noProof/>
                 <w:webHidden/>
               </w:rPr>
-              <w:instrText xml:space="preserve"> PAGEREF _Toc534839326 \h </w:instrText>
+              <w:instrText xml:space="preserve"> PAGEREF _Toc534927031 \h </w:instrText>
             </w:r>
             <w:r>
               <w:rPr>
@@ -1403,7 +1356,7 @@
               <w:lang w:val="sr-Latn-RS" w:eastAsia="sr-Latn-RS"/>
             </w:rPr>
           </w:pPr>
-          <w:hyperlink w:anchor="_Toc534839327" w:history="1">
+          <w:hyperlink w:anchor="_Toc534927032" w:history="1">
             <w:r>
               <w:rPr>
                 <w:rStyle w:val="Hyperlink"/>
@@ -1448,7 +1401,7 @@
                 <w:noProof/>
                 <w:webHidden/>
               </w:rPr>
-              <w:instrText xml:space="preserve"> PAGEREF _Toc534839327 \h </w:instrText>
+              <w:instrText xml:space="preserve"> PAGEREF _Toc534927032 \h </w:instrText>
             </w:r>
             <w:r>
               <w:rPr>
@@ -1493,7 +1446,7 @@
               <w:lang w:val="sr-Latn-RS" w:eastAsia="sr-Latn-RS"/>
             </w:rPr>
           </w:pPr>
-          <w:hyperlink w:anchor="_Toc534839328" w:history="1">
+          <w:hyperlink w:anchor="_Toc534927033" w:history="1">
             <w:r>
               <w:rPr>
                 <w:rStyle w:val="Hyperlink"/>
@@ -1538,7 +1491,7 @@
                 <w:noProof/>
                 <w:webHidden/>
               </w:rPr>
-              <w:instrText xml:space="preserve"> PAGEREF _Toc534839328 \h </w:instrText>
+              <w:instrText xml:space="preserve"> PAGEREF _Toc534927033 \h </w:instrText>
             </w:r>
             <w:r>
               <w:rPr>
@@ -1583,7 +1536,7 @@
               <w:lang w:val="sr-Latn-RS" w:eastAsia="sr-Latn-RS"/>
             </w:rPr>
           </w:pPr>
-          <w:hyperlink w:anchor="_Toc534839329" w:history="1">
+          <w:hyperlink w:anchor="_Toc534927034" w:history="1">
             <w:r>
               <w:rPr>
                 <w:rStyle w:val="Hyperlink"/>
@@ -1628,7 +1581,7 @@
                 <w:noProof/>
                 <w:webHidden/>
               </w:rPr>
-              <w:instrText xml:space="preserve"> PAGEREF _Toc534839329 \h </w:instrText>
+              <w:instrText xml:space="preserve"> PAGEREF _Toc534927034 \h </w:instrText>
             </w:r>
             <w:r>
               <w:rPr>
@@ -1673,7 +1626,7 @@
               <w:lang w:val="sr-Latn-RS" w:eastAsia="sr-Latn-RS"/>
             </w:rPr>
           </w:pPr>
-          <w:hyperlink w:anchor="_Toc534839330" w:history="1">
+          <w:hyperlink w:anchor="_Toc534927035" w:history="1">
             <w:r>
               <w:rPr>
                 <w:rStyle w:val="Hyperlink"/>
@@ -1718,7 +1671,7 @@
                 <w:noProof/>
                 <w:webHidden/>
               </w:rPr>
-              <w:instrText xml:space="preserve"> PAGEREF _Toc534839330 \h </w:instrText>
+              <w:instrText xml:space="preserve"> PAGEREF _Toc534927035 \h </w:instrText>
             </w:r>
             <w:r>
               <w:rPr>
@@ -1763,7 +1716,7 @@
               <w:lang w:val="sr-Latn-RS" w:eastAsia="sr-Latn-RS"/>
             </w:rPr>
           </w:pPr>
-          <w:hyperlink w:anchor="_Toc534839331" w:history="1">
+          <w:hyperlink w:anchor="_Toc534927036" w:history="1">
             <w:r>
               <w:rPr>
                 <w:rStyle w:val="Hyperlink"/>
@@ -1808,7 +1761,7 @@
                 <w:noProof/>
                 <w:webHidden/>
               </w:rPr>
-              <w:instrText xml:space="preserve"> PAGEREF _Toc534839331 \h </w:instrText>
+              <w:instrText xml:space="preserve"> PAGEREF _Toc534927036 \h </w:instrText>
             </w:r>
             <w:r>
               <w:rPr>
@@ -1853,7 +1806,7 @@
               <w:lang w:val="sr-Latn-RS" w:eastAsia="sr-Latn-RS"/>
             </w:rPr>
           </w:pPr>
-          <w:hyperlink w:anchor="_Toc534839332" w:history="1">
+          <w:hyperlink w:anchor="_Toc534927037" w:history="1">
             <w:r>
               <w:rPr>
                 <w:rStyle w:val="Hyperlink"/>
@@ -1898,7 +1851,7 @@
                 <w:noProof/>
                 <w:webHidden/>
               </w:rPr>
-              <w:instrText xml:space="preserve"> PAGEREF _Toc534839332 \h </w:instrText>
+              <w:instrText xml:space="preserve"> PAGEREF _Toc534927037 \h </w:instrText>
             </w:r>
             <w:r>
               <w:rPr>
@@ -1943,7 +1896,7 @@
               <w:lang w:val="sr-Latn-RS" w:eastAsia="sr-Latn-RS"/>
             </w:rPr>
           </w:pPr>
-          <w:hyperlink w:anchor="_Toc534839333" w:history="1">
+          <w:hyperlink w:anchor="_Toc534927038" w:history="1">
             <w:r>
               <w:rPr>
                 <w:rStyle w:val="Hyperlink"/>
@@ -1988,7 +1941,7 @@
                 <w:noProof/>
                 <w:webHidden/>
               </w:rPr>
-              <w:instrText xml:space="preserve"> PAGEREF _Toc534839333 \h </w:instrText>
+              <w:instrText xml:space="preserve"> PAGEREF _Toc534927038 \h </w:instrText>
             </w:r>
             <w:r>
               <w:rPr>
@@ -2033,7 +1986,7 @@
               <w:lang w:val="sr-Latn-RS" w:eastAsia="sr-Latn-RS"/>
             </w:rPr>
           </w:pPr>
-          <w:hyperlink w:anchor="_Toc534839334" w:history="1">
+          <w:hyperlink w:anchor="_Toc534927039" w:history="1">
             <w:r>
               <w:rPr>
                 <w:rStyle w:val="Hyperlink"/>
@@ -2078,7 +2031,7 @@
                 <w:noProof/>
                 <w:webHidden/>
               </w:rPr>
-              <w:instrText xml:space="preserve"> PAGEREF _Toc534839334 \h </w:instrText>
+              <w:instrText xml:space="preserve"> PAGEREF _Toc534927039 \h </w:instrText>
             </w:r>
             <w:r>
               <w:rPr>
@@ -2123,7 +2076,7 @@
               <w:lang w:val="sr-Latn-RS" w:eastAsia="sr-Latn-RS"/>
             </w:rPr>
           </w:pPr>
-          <w:hyperlink w:anchor="_Toc534839335" w:history="1">
+          <w:hyperlink w:anchor="_Toc534927040" w:history="1">
             <w:r>
               <w:rPr>
                 <w:rStyle w:val="Hyperlink"/>
@@ -2168,7 +2121,7 @@
                 <w:noProof/>
                 <w:webHidden/>
               </w:rPr>
-              <w:instrText xml:space="preserve"> PAGEREF _Toc534839335 \h </w:instrText>
+              <w:instrText xml:space="preserve"> PAGEREF _Toc534927040 \h </w:instrText>
             </w:r>
             <w:r>
               <w:rPr>
@@ -2213,7 +2166,7 @@
               <w:lang w:val="sr-Latn-RS" w:eastAsia="sr-Latn-RS"/>
             </w:rPr>
           </w:pPr>
-          <w:hyperlink w:anchor="_Toc534839336" w:history="1">
+          <w:hyperlink w:anchor="_Toc534927041" w:history="1">
             <w:r>
               <w:rPr>
                 <w:rStyle w:val="Hyperlink"/>
@@ -2258,7 +2211,7 @@
                 <w:noProof/>
                 <w:webHidden/>
               </w:rPr>
-              <w:instrText xml:space="preserve"> PAGEREF _Toc534839336 \h </w:instrText>
+              <w:instrText xml:space="preserve"> PAGEREF _Toc534927041 \h </w:instrText>
             </w:r>
             <w:r>
               <w:rPr>
@@ -2303,7 +2256,7 @@
               <w:lang w:val="sr-Latn-RS" w:eastAsia="sr-Latn-RS"/>
             </w:rPr>
           </w:pPr>
-          <w:hyperlink w:anchor="_Toc534839337" w:history="1">
+          <w:hyperlink w:anchor="_Toc534927042" w:history="1">
             <w:r>
               <w:rPr>
                 <w:rStyle w:val="Hyperlink"/>
@@ -2348,7 +2301,7 @@
                 <w:noProof/>
                 <w:webHidden/>
               </w:rPr>
-              <w:instrText xml:space="preserve"> PAGEREF _Toc534839337 \h </w:instrText>
+              <w:instrText xml:space="preserve"> PAGEREF _Toc534927042 \h </w:instrText>
             </w:r>
             <w:r>
               <w:rPr>
@@ -2393,7 +2346,7 @@
               <w:lang w:val="sr-Latn-RS" w:eastAsia="sr-Latn-RS"/>
             </w:rPr>
           </w:pPr>
-          <w:hyperlink w:anchor="_Toc534839338" w:history="1">
+          <w:hyperlink w:anchor="_Toc534927043" w:history="1">
             <w:r>
               <w:rPr>
                 <w:rStyle w:val="Hyperlink"/>
@@ -2438,7 +2391,7 @@
                 <w:noProof/>
                 <w:webHidden/>
               </w:rPr>
-              <w:instrText xml:space="preserve"> PAGEREF _Toc534839338 \h </w:instrText>
+              <w:instrText xml:space="preserve"> PAGEREF _Toc534927043 \h </w:instrText>
             </w:r>
             <w:r>
               <w:rPr>
@@ -2483,7 +2436,7 @@
               <w:lang w:val="sr-Latn-RS" w:eastAsia="sr-Latn-RS"/>
             </w:rPr>
           </w:pPr>
-          <w:hyperlink w:anchor="_Toc534839339" w:history="1">
+          <w:hyperlink w:anchor="_Toc534927044" w:history="1">
             <w:r>
               <w:rPr>
                 <w:rStyle w:val="Hyperlink"/>
@@ -2528,7 +2481,7 @@
                 <w:noProof/>
                 <w:webHidden/>
               </w:rPr>
-              <w:instrText xml:space="preserve"> PAGEREF _Toc534839339 \h </w:instrText>
+              <w:instrText xml:space="preserve"> PAGEREF _Toc534927044 \h </w:instrText>
             </w:r>
             <w:r>
               <w:rPr>
@@ -2573,7 +2526,7 @@
               <w:lang w:val="sr-Latn-RS" w:eastAsia="sr-Latn-RS"/>
             </w:rPr>
           </w:pPr>
-          <w:hyperlink w:anchor="_Toc534839340" w:history="1">
+          <w:hyperlink w:anchor="_Toc534927045" w:history="1">
             <w:r>
               <w:rPr>
                 <w:rStyle w:val="Hyperlink"/>
@@ -2618,7 +2571,7 @@
                 <w:noProof/>
                 <w:webHidden/>
               </w:rPr>
-              <w:instrText xml:space="preserve"> PAGEREF _Toc534839340 \h </w:instrText>
+              <w:instrText xml:space="preserve"> PAGEREF _Toc534927045 \h </w:instrText>
             </w:r>
             <w:r>
               <w:rPr>
@@ -2663,7 +2616,7 @@
               <w:lang w:val="sr-Latn-RS" w:eastAsia="sr-Latn-RS"/>
             </w:rPr>
           </w:pPr>
-          <w:hyperlink w:anchor="_Toc534839341" w:history="1">
+          <w:hyperlink w:anchor="_Toc534927046" w:history="1">
             <w:r>
               <w:rPr>
                 <w:rStyle w:val="Hyperlink"/>
@@ -2708,7 +2661,7 @@
                 <w:noProof/>
                 <w:webHidden/>
               </w:rPr>
-              <w:instrText xml:space="preserve"> PAGEREF _Toc534839341 \h </w:instrText>
+              <w:instrText xml:space="preserve"> PAGEREF _Toc534927046 \h </w:instrText>
             </w:r>
             <w:r>
               <w:rPr>
@@ -2753,7 +2706,7 @@
               <w:lang w:val="sr-Latn-RS" w:eastAsia="sr-Latn-RS"/>
             </w:rPr>
           </w:pPr>
-          <w:hyperlink w:anchor="_Toc534839342" w:history="1">
+          <w:hyperlink w:anchor="_Toc534927047" w:history="1">
             <w:r>
               <w:rPr>
                 <w:rStyle w:val="Hyperlink"/>
@@ -2798,7 +2751,7 @@
                 <w:noProof/>
                 <w:webHidden/>
               </w:rPr>
-              <w:instrText xml:space="preserve"> PAGEREF _Toc534839342 \h </w:instrText>
+              <w:instrText xml:space="preserve"> PAGEREF _Toc534927047 \h </w:instrText>
             </w:r>
             <w:r>
               <w:rPr>
@@ -2843,7 +2796,7 @@
               <w:lang w:val="sr-Latn-RS" w:eastAsia="sr-Latn-RS"/>
             </w:rPr>
           </w:pPr>
-          <w:hyperlink w:anchor="_Toc534839343" w:history="1">
+          <w:hyperlink w:anchor="_Toc534927048" w:history="1">
             <w:r>
               <w:rPr>
                 <w:rStyle w:val="Hyperlink"/>
@@ -2888,7 +2841,7 @@
                 <w:noProof/>
                 <w:webHidden/>
               </w:rPr>
-              <w:instrText xml:space="preserve"> PAGEREF _Toc534839343 \h </w:instrText>
+              <w:instrText xml:space="preserve"> PAGEREF _Toc534927048 \h </w:instrText>
             </w:r>
             <w:r>
               <w:rPr>
@@ -2933,7 +2886,7 @@
               <w:lang w:val="sr-Latn-RS" w:eastAsia="sr-Latn-RS"/>
             </w:rPr>
           </w:pPr>
-          <w:hyperlink w:anchor="_Toc534839344" w:history="1">
+          <w:hyperlink w:anchor="_Toc534927049" w:history="1">
             <w:r>
               <w:rPr>
                 <w:rStyle w:val="Hyperlink"/>
@@ -2980,7 +2933,7 @@
                 <w:noProof/>
                 <w:webHidden/>
               </w:rPr>
-              <w:instrText xml:space="preserve"> PAGEREF _Toc534839344 \h </w:instrText>
+              <w:instrText xml:space="preserve"> PAGEREF _Toc534927049 \h </w:instrText>
             </w:r>
             <w:r>
               <w:rPr>
@@ -3025,7 +2978,7 @@
               <w:lang w:val="sr-Latn-RS" w:eastAsia="sr-Latn-RS"/>
             </w:rPr>
           </w:pPr>
-          <w:hyperlink w:anchor="_Toc534839345" w:history="1">
+          <w:hyperlink w:anchor="_Toc534927050" w:history="1">
             <w:r>
               <w:rPr>
                 <w:rStyle w:val="Hyperlink"/>
@@ -3072,7 +3025,7 @@
                 <w:noProof/>
                 <w:webHidden/>
               </w:rPr>
-              <w:instrText xml:space="preserve"> PAGEREF _Toc534839345 \h </w:instrText>
+              <w:instrText xml:space="preserve"> PAGEREF _Toc534927050 \h </w:instrText>
             </w:r>
             <w:r>
               <w:rPr>
@@ -3117,7 +3070,7 @@
               <w:lang w:val="sr-Latn-RS" w:eastAsia="sr-Latn-RS"/>
             </w:rPr>
           </w:pPr>
-          <w:hyperlink w:anchor="_Toc534839346" w:history="1">
+          <w:hyperlink w:anchor="_Toc534927051" w:history="1">
             <w:r>
               <w:rPr>
                 <w:rStyle w:val="Hyperlink"/>
@@ -3164,7 +3117,7 @@
                 <w:noProof/>
                 <w:webHidden/>
               </w:rPr>
-              <w:instrText xml:space="preserve"> PAGEREF _Toc534839346 \h </w:instrText>
+              <w:instrText xml:space="preserve"> PAGEREF _Toc534927051 \h </w:instrText>
             </w:r>
             <w:r>
               <w:rPr>
@@ -3209,7 +3162,7 @@
               <w:lang w:val="sr-Latn-RS" w:eastAsia="sr-Latn-RS"/>
             </w:rPr>
           </w:pPr>
-          <w:hyperlink w:anchor="_Toc534839347" w:history="1">
+          <w:hyperlink w:anchor="_Toc534927052" w:history="1">
             <w:r>
               <w:rPr>
                 <w:rStyle w:val="Hyperlink"/>
@@ -3256,7 +3209,7 @@
                 <w:noProof/>
                 <w:webHidden/>
               </w:rPr>
-              <w:instrText xml:space="preserve"> PAGEREF _Toc534839347 \h </w:instrText>
+              <w:instrText xml:space="preserve"> PAGEREF _Toc534927052 \h </w:instrText>
             </w:r>
             <w:r>
               <w:rPr>
@@ -3301,7 +3254,7 @@
               <w:lang w:val="sr-Latn-RS" w:eastAsia="sr-Latn-RS"/>
             </w:rPr>
           </w:pPr>
-          <w:hyperlink w:anchor="_Toc534839348" w:history="1">
+          <w:hyperlink w:anchor="_Toc534927053" w:history="1">
             <w:r>
               <w:rPr>
                 <w:rStyle w:val="Hyperlink"/>
@@ -3348,7 +3301,7 @@
                 <w:noProof/>
                 <w:webHidden/>
               </w:rPr>
-              <w:instrText xml:space="preserve"> PAGEREF _Toc534839348 \h </w:instrText>
+              <w:instrText xml:space="preserve"> PAGEREF _Toc534927053 \h </w:instrText>
             </w:r>
             <w:r>
               <w:rPr>
@@ -3393,7 +3346,7 @@
               <w:lang w:val="sr-Latn-RS" w:eastAsia="sr-Latn-RS"/>
             </w:rPr>
           </w:pPr>
-          <w:hyperlink w:anchor="_Toc534839349" w:history="1">
+          <w:hyperlink w:anchor="_Toc534927054" w:history="1">
             <w:r>
               <w:rPr>
                 <w:rStyle w:val="Hyperlink"/>
@@ -3440,7 +3393,7 @@
                 <w:noProof/>
                 <w:webHidden/>
               </w:rPr>
-              <w:instrText xml:space="preserve"> PAGEREF _Toc534839349 \h </w:instrText>
+              <w:instrText xml:space="preserve"> PAGEREF _Toc534927054 \h </w:instrText>
             </w:r>
             <w:r>
               <w:rPr>
@@ -3485,7 +3438,7 @@
               <w:lang w:val="sr-Latn-RS" w:eastAsia="sr-Latn-RS"/>
             </w:rPr>
           </w:pPr>
-          <w:hyperlink w:anchor="_Toc534839350" w:history="1">
+          <w:hyperlink w:anchor="_Toc534927055" w:history="1">
             <w:r>
               <w:rPr>
                 <w:rStyle w:val="Hyperlink"/>
@@ -3532,7 +3485,7 @@
                 <w:noProof/>
                 <w:webHidden/>
               </w:rPr>
-              <w:instrText xml:space="preserve"> PAGEREF _Toc534839350 \h </w:instrText>
+              <w:instrText xml:space="preserve"> PAGEREF _Toc534927055 \h </w:instrText>
             </w:r>
             <w:r>
               <w:rPr>
@@ -3577,7 +3530,7 @@
               <w:lang w:val="sr-Latn-RS" w:eastAsia="sr-Latn-RS"/>
             </w:rPr>
           </w:pPr>
-          <w:hyperlink w:anchor="_Toc534839351" w:history="1">
+          <w:hyperlink w:anchor="_Toc534927056" w:history="1">
             <w:r>
               <w:rPr>
                 <w:rStyle w:val="Hyperlink"/>
@@ -3622,7 +3575,7 @@
                 <w:noProof/>
                 <w:webHidden/>
               </w:rPr>
-              <w:instrText xml:space="preserve"> PAGEREF _Toc534839351 \h </w:instrText>
+              <w:instrText xml:space="preserve"> PAGEREF _Toc534927056 \h </w:instrText>
             </w:r>
             <w:r>
               <w:rPr>
@@ -3642,7 +3595,7 @@
                 <w:noProof/>
                 <w:webHidden/>
               </w:rPr>
-              <w:t>20</w:t>
+              <w:t>21</w:t>
             </w:r>
             <w:r>
               <w:rPr>
@@ -3667,7 +3620,7 @@
               <w:lang w:val="sr-Latn-RS" w:eastAsia="sr-Latn-RS"/>
             </w:rPr>
           </w:pPr>
-          <w:hyperlink w:anchor="_Toc534839352" w:history="1">
+          <w:hyperlink w:anchor="_Toc534927057" w:history="1">
             <w:r>
               <w:rPr>
                 <w:rStyle w:val="Hyperlink"/>
@@ -3712,7 +3665,7 @@
                 <w:noProof/>
                 <w:webHidden/>
               </w:rPr>
-              <w:instrText xml:space="preserve"> PAGEREF _Toc534839352 \h </w:instrText>
+              <w:instrText xml:space="preserve"> PAGEREF _Toc534927057 \h </w:instrText>
             </w:r>
             <w:r>
               <w:rPr>
@@ -3757,7 +3710,7 @@
               <w:lang w:val="sr-Latn-RS" w:eastAsia="sr-Latn-RS"/>
             </w:rPr>
           </w:pPr>
-          <w:hyperlink w:anchor="_Toc534839353" w:history="1">
+          <w:hyperlink w:anchor="_Toc534927058" w:history="1">
             <w:r>
               <w:rPr>
                 <w:rStyle w:val="Hyperlink"/>
@@ -3802,7 +3755,7 @@
                 <w:noProof/>
                 <w:webHidden/>
               </w:rPr>
-              <w:instrText xml:space="preserve"> PAGEREF _Toc534839353 \h </w:instrText>
+              <w:instrText xml:space="preserve"> PAGEREF _Toc534927058 \h </w:instrText>
             </w:r>
             <w:r>
               <w:rPr>
@@ -3958,7 +3911,7 @@
           <w:lang w:val="sr-Latn-RS"/>
         </w:rPr>
       </w:pPr>
-      <w:bookmarkStart w:id="7" w:name="_Toc534839316"/>
+      <w:bookmarkStart w:id="6" w:name="_Toc534927021"/>
       <w:r>
         <w:rPr>
           <w:lang w:val="sr-Latn-RS"/>
@@ -3966,7 +3919,7 @@
         <w:lastRenderedPageBreak/>
         <w:t>Uvod</w:t>
       </w:r>
-      <w:bookmarkEnd w:id="7"/>
+      <w:bookmarkEnd w:id="6"/>
     </w:p>
     <w:p>
       <w:pPr>
@@ -4244,7 +4197,7 @@
           <w:lang w:val="sr-Latn-RS"/>
         </w:rPr>
       </w:pPr>
-      <w:bookmarkStart w:id="8" w:name="_Toc534839317"/>
+      <w:bookmarkStart w:id="7" w:name="_Toc534927022"/>
       <w:r>
         <w:rPr>
           <w:lang w:val="sr-Latn-RS"/>
@@ -4252,7 +4205,7 @@
         <w:lastRenderedPageBreak/>
         <w:t>Struktura rešenja</w:t>
       </w:r>
-      <w:bookmarkEnd w:id="8"/>
+      <w:bookmarkEnd w:id="7"/>
     </w:p>
     <w:p>
       <w:pPr>
@@ -5154,7 +5107,7 @@
           <w:lang w:val="sr-Latn-RS"/>
         </w:rPr>
       </w:pPr>
-      <w:bookmarkStart w:id="9" w:name="_Toc534839318"/>
+      <w:bookmarkStart w:id="8" w:name="_Toc534927023"/>
       <w:r>
         <w:rPr>
           <w:lang w:val="sr-Latn-RS"/>
@@ -5162,7 +5115,7 @@
         <w:lastRenderedPageBreak/>
         <w:t>Korisnički zahtevi</w:t>
       </w:r>
-      <w:bookmarkEnd w:id="9"/>
+      <w:bookmarkEnd w:id="8"/>
     </w:p>
     <w:p>
       <w:pPr>
@@ -5326,14 +5279,14 @@
           <w:lang w:val="sr-Latn-RS"/>
         </w:rPr>
       </w:pPr>
-      <w:bookmarkStart w:id="10" w:name="_Toc534839319"/>
+      <w:bookmarkStart w:id="9" w:name="_Toc534927024"/>
       <w:r>
         <w:rPr>
           <w:lang w:val="sr-Latn-RS"/>
         </w:rPr>
         <w:t>izgled korisničkog interfejsa</w:t>
       </w:r>
-      <w:bookmarkEnd w:id="10"/>
+      <w:bookmarkEnd w:id="9"/>
     </w:p>
     <w:p>
       <w:pPr>
@@ -5371,14 +5324,14 @@
           <w:lang w:val="sr-Latn-RS"/>
         </w:rPr>
       </w:pPr>
-      <w:bookmarkStart w:id="11" w:name="_Toc534839320"/>
+      <w:bookmarkStart w:id="10" w:name="_Toc534927025"/>
       <w:r>
         <w:rPr>
           <w:lang w:val="sr-Latn-RS"/>
         </w:rPr>
         <w:t>Pokretanje igre</w:t>
       </w:r>
-      <w:bookmarkEnd w:id="11"/>
+      <w:bookmarkEnd w:id="10"/>
     </w:p>
     <w:p>
       <w:pPr>
@@ -5482,14 +5435,14 @@
           <w:lang w:val="sr-Latn-RS"/>
         </w:rPr>
       </w:pPr>
-      <w:bookmarkStart w:id="12" w:name="_Toc534839321"/>
+      <w:bookmarkStart w:id="11" w:name="_Toc534927026"/>
       <w:r>
         <w:rPr>
           <w:lang w:val="sr-Latn-RS"/>
         </w:rPr>
         <w:t>Režimi rada</w:t>
       </w:r>
-      <w:bookmarkEnd w:id="12"/>
+      <w:bookmarkEnd w:id="11"/>
     </w:p>
     <w:p>
       <w:pPr>
@@ -5573,14 +5526,14 @@
           <w:lang w:val="sr-Latn-RS"/>
         </w:rPr>
       </w:pPr>
-      <w:bookmarkStart w:id="13" w:name="_Toc534839322"/>
+      <w:bookmarkStart w:id="12" w:name="_Toc534927027"/>
       <w:r>
         <w:rPr>
           <w:lang w:val="sr-Latn-RS"/>
         </w:rPr>
         <w:t>Evidencija odigranih poteza</w:t>
       </w:r>
-      <w:bookmarkEnd w:id="13"/>
+      <w:bookmarkEnd w:id="12"/>
     </w:p>
     <w:p>
       <w:pPr>
@@ -5613,7 +5566,7 @@
           <w:lang w:val="sr-Latn-RS"/>
         </w:rPr>
       </w:pPr>
-      <w:bookmarkStart w:id="14" w:name="_Toc534839323"/>
+      <w:bookmarkStart w:id="13" w:name="_Toc534927028"/>
       <w:r>
         <w:rPr>
           <w:lang w:val="sr-Latn-RS"/>
@@ -5627,7 +5580,7 @@
         </w:rPr>
         <w:t>računara</w:t>
       </w:r>
-      <w:bookmarkEnd w:id="14"/>
+      <w:bookmarkEnd w:id="13"/>
     </w:p>
     <w:p>
       <w:pPr>
@@ -5905,7 +5858,7 @@
           <w:lang w:val="sr-Latn-RS"/>
         </w:rPr>
       </w:pPr>
-      <w:bookmarkStart w:id="15" w:name="_Toc534839324"/>
+      <w:bookmarkStart w:id="14" w:name="_Toc534927029"/>
       <w:r>
         <w:rPr>
           <w:lang w:val="sr-Latn-RS"/>
@@ -5926,7 +5879,7 @@
         </w:rPr>
         <w:t xml:space="preserve"> skripti</w:t>
       </w:r>
-      <w:bookmarkEnd w:id="15"/>
+      <w:bookmarkEnd w:id="14"/>
     </w:p>
     <w:p>
       <w:pPr>
@@ -5971,14 +5924,14 @@
           <w:lang w:val="sr-Latn-RS"/>
         </w:rPr>
       </w:pPr>
-      <w:bookmarkStart w:id="16" w:name="_Toc534839325"/>
+      <w:bookmarkStart w:id="15" w:name="_Toc534927030"/>
       <w:r>
         <w:rPr>
           <w:lang w:val="sr-Latn-RS"/>
         </w:rPr>
         <w:t>etf.santorini.km150096d.menu</w:t>
       </w:r>
-      <w:bookmarkEnd w:id="16"/>
+      <w:bookmarkEnd w:id="15"/>
     </w:p>
     <w:p>
       <w:pPr>
@@ -6032,14 +5985,14 @@
           <w:lang w:val="sr-Latn-RS"/>
         </w:rPr>
       </w:pPr>
-      <w:bookmarkStart w:id="17" w:name="_Toc534839326"/>
+      <w:bookmarkStart w:id="16" w:name="_Toc534927031"/>
       <w:r>
         <w:rPr>
           <w:lang w:val="sr-Latn-RS"/>
         </w:rPr>
         <w:t>Menu.cs</w:t>
       </w:r>
-      <w:bookmarkEnd w:id="17"/>
+      <w:bookmarkEnd w:id="16"/>
     </w:p>
     <w:p>
       <w:pPr>
@@ -6243,7 +6196,7 @@
         </w:rPr>
         <w:t xml:space="preserve"> </w:t>
       </w:r>
-      <w:bookmarkStart w:id="18" w:name="_Hlk534575691"/>
+      <w:bookmarkStart w:id="17" w:name="_Hlk534575691"/>
       <w:r>
         <w:rPr>
           <w:rFonts w:ascii="Consolas" w:hAnsi="Consolas" w:cs="Consolas"/>
@@ -6264,7 +6217,7 @@
         </w:rPr>
         <w:t xml:space="preserve"> </w:t>
       </w:r>
-      <w:bookmarkEnd w:id="18"/>
+      <w:bookmarkEnd w:id="17"/>
       <w:r>
         <w:rPr>
           <w:rFonts w:ascii="Consolas" w:hAnsi="Consolas" w:cs="Consolas"/>
@@ -7179,7 +7132,7 @@
           <w:lang w:val="sr-Latn-RS"/>
         </w:rPr>
       </w:pPr>
-      <w:bookmarkStart w:id="19" w:name="_Toc534839327"/>
+      <w:bookmarkStart w:id="18" w:name="_Toc534927032"/>
       <w:r>
         <w:rPr>
           <w:lang w:val="sr-Latn-RS"/>
@@ -7192,7 +7145,7 @@
         </w:rPr>
         <w:t>model</w:t>
       </w:r>
-      <w:bookmarkEnd w:id="19"/>
+      <w:bookmarkEnd w:id="18"/>
     </w:p>
     <w:p>
       <w:pPr>
@@ -7281,14 +7234,14 @@
           <w:lang w:val="sr-Latn-RS"/>
         </w:rPr>
       </w:pPr>
-      <w:bookmarkStart w:id="20" w:name="_Toc534839328"/>
+      <w:bookmarkStart w:id="19" w:name="_Toc534927033"/>
       <w:r>
         <w:rPr>
           <w:lang w:val="sr-Latn-RS"/>
         </w:rPr>
         <w:t>etf.santorini.km150096d.model.interfaces</w:t>
       </w:r>
-      <w:bookmarkEnd w:id="20"/>
+      <w:bookmarkEnd w:id="19"/>
     </w:p>
     <w:p>
       <w:pPr>
@@ -7427,14 +7380,14 @@
           <w:lang w:val="sr-Latn-RS"/>
         </w:rPr>
       </w:pPr>
-      <w:bookmarkStart w:id="21" w:name="_Toc534839329"/>
+      <w:bookmarkStart w:id="20" w:name="_Toc534927034"/>
       <w:r>
         <w:rPr>
           <w:lang w:val="sr-Latn-RS"/>
         </w:rPr>
         <w:t>IBoard.cs</w:t>
       </w:r>
-      <w:bookmarkEnd w:id="21"/>
+      <w:bookmarkEnd w:id="20"/>
     </w:p>
     <w:p>
       <w:pPr>
@@ -8488,14 +8441,14 @@
           <w:lang w:val="sr-Latn-RS"/>
         </w:rPr>
       </w:pPr>
-      <w:bookmarkStart w:id="22" w:name="_Toc534839330"/>
+      <w:bookmarkStart w:id="21" w:name="_Toc534927035"/>
       <w:r>
         <w:rPr>
           <w:lang w:val="sr-Latn-RS"/>
         </w:rPr>
         <w:t>IPlayer.cs</w:t>
       </w:r>
-      <w:bookmarkEnd w:id="22"/>
+      <w:bookmarkEnd w:id="21"/>
     </w:p>
     <w:p>
       <w:pPr>
@@ -9048,14 +9001,14 @@
           <w:lang w:val="sr-Latn-RS"/>
         </w:rPr>
       </w:pPr>
-      <w:bookmarkStart w:id="23" w:name="_Toc534839331"/>
+      <w:bookmarkStart w:id="22" w:name="_Toc534927036"/>
       <w:r>
         <w:rPr>
           <w:lang w:val="sr-Latn-RS"/>
         </w:rPr>
         <w:t>ITile.cs</w:t>
       </w:r>
-      <w:bookmarkEnd w:id="23"/>
+      <w:bookmarkEnd w:id="22"/>
     </w:p>
     <w:p>
       <w:pPr>
@@ -9618,7 +9571,7 @@
           <w:lang w:val="sr-Latn-RS"/>
         </w:rPr>
       </w:pPr>
-      <w:bookmarkStart w:id="24" w:name="_Toc534839332"/>
+      <w:bookmarkStart w:id="23" w:name="_Toc534927037"/>
       <w:r>
         <w:rPr>
           <w:lang w:val="sr-Latn-RS"/>
@@ -9631,7 +9584,7 @@
         </w:rPr>
         <w:t>tf.santorini.km150096d.model.game_objects</w:t>
       </w:r>
-      <w:bookmarkEnd w:id="24"/>
+      <w:bookmarkEnd w:id="23"/>
     </w:p>
     <w:p>
       <w:pPr>
@@ -9789,22 +9742,22 @@
           <w:lang w:val="sr-Latn-RS"/>
         </w:rPr>
       </w:pPr>
-      <w:bookmarkStart w:id="25" w:name="_Toc534839333"/>
+      <w:bookmarkStart w:id="24" w:name="_Toc534927038"/>
       <w:r>
         <w:rPr>
           <w:lang w:val="sr-Latn-RS"/>
         </w:rPr>
         <w:t>Block.cs</w:t>
       </w:r>
-      <w:bookmarkEnd w:id="25"/>
-    </w:p>
-    <w:p>
-      <w:pPr>
-        <w:rPr>
-          <w:lang w:val="sr-Latn-RS"/>
-        </w:rPr>
-      </w:pPr>
-      <w:bookmarkStart w:id="26" w:name="_Hlk534580482"/>
+      <w:bookmarkEnd w:id="24"/>
+    </w:p>
+    <w:p>
+      <w:pPr>
+        <w:rPr>
+          <w:lang w:val="sr-Latn-RS"/>
+        </w:rPr>
+      </w:pPr>
+      <w:bookmarkStart w:id="25" w:name="_Hlk534580482"/>
       <w:r>
         <w:rPr>
           <w:lang w:val="sr-Latn-RS"/>
@@ -9818,7 +9771,7 @@
         <w:t>.</w:t>
       </w:r>
     </w:p>
-    <w:bookmarkEnd w:id="26"/>
+    <w:bookmarkEnd w:id="25"/>
     <w:p>
       <w:pPr>
         <w:autoSpaceDE w:val="0"/>
@@ -10159,7 +10112,7 @@
           <w:lang w:val="sr-Latn-RS"/>
         </w:rPr>
       </w:pPr>
-      <w:bookmarkStart w:id="27" w:name="_Hlk534580534"/>
+      <w:bookmarkStart w:id="26" w:name="_Hlk534580534"/>
       <w:r>
         <w:rPr>
           <w:lang w:val="sr-Latn-RS"/>
@@ -10189,7 +10142,7 @@
         <w:t xml:space="preserve">        </w:t>
       </w:r>
     </w:p>
-    <w:bookmarkEnd w:id="27"/>
+    <w:bookmarkEnd w:id="26"/>
     <w:p>
       <w:pPr>
         <w:rPr>
@@ -10239,14 +10192,14 @@
           <w:lang w:val="sr-Latn-RS"/>
         </w:rPr>
       </w:pPr>
-      <w:bookmarkStart w:id="28" w:name="_Toc534839334"/>
+      <w:bookmarkStart w:id="27" w:name="_Toc534927039"/>
       <w:r>
         <w:rPr>
           <w:lang w:val="sr-Latn-RS"/>
         </w:rPr>
         <w:t>Board.cs</w:t>
       </w:r>
-      <w:bookmarkEnd w:id="28"/>
+      <w:bookmarkEnd w:id="27"/>
     </w:p>
     <w:p>
       <w:pPr>
@@ -10344,7 +10297,7 @@
           <w:lang w:val="sr-Latn-RS"/>
         </w:rPr>
       </w:pPr>
-      <w:bookmarkStart w:id="29" w:name="_Hlk534580701"/>
+      <w:bookmarkStart w:id="28" w:name="_Hlk534580701"/>
       <w:r>
         <w:rPr>
           <w:lang w:val="sr-Latn-RS"/>
@@ -10374,7 +10327,7 @@
         <w:t>.</w:t>
       </w:r>
     </w:p>
-    <w:bookmarkEnd w:id="29"/>
+    <w:bookmarkEnd w:id="28"/>
     <w:p>
       <w:pPr>
         <w:autoSpaceDE w:val="0"/>
@@ -12442,22 +12395,22 @@
           <w:lang w:val="sr-Latn-RS"/>
         </w:rPr>
       </w:pPr>
-      <w:bookmarkStart w:id="30" w:name="_Toc534839335"/>
+      <w:bookmarkStart w:id="29" w:name="_Toc534927040"/>
       <w:r>
         <w:rPr>
           <w:lang w:val="sr-Latn-RS"/>
         </w:rPr>
         <w:t>Highlight.cs</w:t>
       </w:r>
-      <w:bookmarkEnd w:id="30"/>
-    </w:p>
-    <w:p>
-      <w:pPr>
-        <w:rPr>
-          <w:lang w:val="sr-Latn-RS"/>
-        </w:rPr>
-      </w:pPr>
-      <w:bookmarkStart w:id="31" w:name="_Hlk534580825"/>
+      <w:bookmarkEnd w:id="29"/>
+    </w:p>
+    <w:p>
+      <w:pPr>
+        <w:rPr>
+          <w:lang w:val="sr-Latn-RS"/>
+        </w:rPr>
+      </w:pPr>
+      <w:bookmarkStart w:id="30" w:name="_Hlk534580825"/>
       <w:r>
         <w:rPr>
           <w:lang w:val="sr-Latn-RS"/>
@@ -12777,7 +12730,7 @@
           <w:lang w:val="sr-Latn-RS"/>
         </w:rPr>
       </w:pPr>
-      <w:bookmarkStart w:id="32" w:name="_Hlk534580768"/>
+      <w:bookmarkStart w:id="31" w:name="_Hlk534580768"/>
       <w:r>
         <w:rPr>
           <w:lang w:val="sr-Latn-RS"/>
@@ -12791,7 +12744,7 @@
         <w:t xml:space="preserve"> kreira jedan objekat ovog tipa.</w:t>
       </w:r>
     </w:p>
-    <w:bookmarkEnd w:id="32"/>
+    <w:bookmarkEnd w:id="31"/>
     <w:p>
       <w:pPr>
         <w:rPr>
@@ -12841,15 +12794,15 @@
           <w:lang w:val="sr-Latn-RS"/>
         </w:rPr>
       </w:pPr>
-      <w:bookmarkStart w:id="33" w:name="_Toc534839336"/>
-      <w:bookmarkEnd w:id="31"/>
+      <w:bookmarkStart w:id="32" w:name="_Toc534927041"/>
+      <w:bookmarkEnd w:id="30"/>
       <w:r>
         <w:rPr>
           <w:lang w:val="sr-Latn-RS"/>
         </w:rPr>
         <w:t>Player.cs</w:t>
       </w:r>
-      <w:bookmarkEnd w:id="33"/>
+      <w:bookmarkEnd w:id="32"/>
     </w:p>
     <w:p>
       <w:pPr>
@@ -13251,14 +13204,14 @@
           <w:lang w:val="sr-Latn-RS"/>
         </w:rPr>
       </w:pPr>
-      <w:bookmarkStart w:id="34" w:name="_Toc534839337"/>
+      <w:bookmarkStart w:id="33" w:name="_Toc534927042"/>
       <w:r>
         <w:rPr>
           <w:lang w:val="sr-Latn-RS"/>
         </w:rPr>
         <w:t>Roof.cs</w:t>
       </w:r>
-      <w:bookmarkEnd w:id="34"/>
+      <w:bookmarkEnd w:id="33"/>
     </w:p>
     <w:p>
       <w:pPr>
@@ -13763,14 +13716,14 @@
           <w:lang w:val="sr-Latn-RS"/>
         </w:rPr>
       </w:pPr>
-      <w:bookmarkStart w:id="35" w:name="_Toc534839338"/>
+      <w:bookmarkStart w:id="34" w:name="_Toc534927043"/>
       <w:r>
         <w:rPr>
           <w:lang w:val="sr-Latn-RS"/>
         </w:rPr>
         <w:t>Tile.cs</w:t>
       </w:r>
-      <w:bookmarkEnd w:id="35"/>
+      <w:bookmarkEnd w:id="34"/>
     </w:p>
     <w:p>
       <w:pPr>
@@ -14560,14 +14513,14 @@
           <w:lang w:val="sr-Latn-RS"/>
         </w:rPr>
       </w:pPr>
-      <w:bookmarkStart w:id="36" w:name="_Toc534839339"/>
+      <w:bookmarkStart w:id="35" w:name="_Toc534927044"/>
       <w:r>
         <w:rPr>
           <w:lang w:val="sr-Latn-RS"/>
         </w:rPr>
         <w:t>etf.santorini.km150096d.model.plain_objects</w:t>
       </w:r>
-      <w:bookmarkEnd w:id="36"/>
+      <w:bookmarkEnd w:id="35"/>
     </w:p>
     <w:p>
       <w:pPr>
@@ -14705,22 +14658,22 @@
           <w:lang w:val="sr-Latn-RS"/>
         </w:rPr>
       </w:pPr>
-      <w:bookmarkStart w:id="37" w:name="_Toc534839340"/>
+      <w:bookmarkStart w:id="36" w:name="_Toc534927045"/>
       <w:r>
         <w:rPr>
           <w:lang w:val="sr-Latn-RS"/>
         </w:rPr>
         <w:t>BoardPO.cs</w:t>
       </w:r>
-      <w:bookmarkEnd w:id="37"/>
-    </w:p>
-    <w:p>
-      <w:pPr>
-        <w:rPr>
-          <w:lang w:val="sr-Latn-RS"/>
-        </w:rPr>
-      </w:pPr>
-      <w:bookmarkStart w:id="38" w:name="_Hlk534581730"/>
+      <w:bookmarkEnd w:id="36"/>
+    </w:p>
+    <w:p>
+      <w:pPr>
+        <w:rPr>
+          <w:lang w:val="sr-Latn-RS"/>
+        </w:rPr>
+      </w:pPr>
+      <w:bookmarkStart w:id="37" w:name="_Hlk534581730"/>
       <w:r>
         <w:rPr>
           <w:lang w:val="sr-Latn-RS"/>
@@ -15235,8 +15188,8 @@
           <w:lang w:val="sr-Latn-RS"/>
         </w:rPr>
       </w:pPr>
-      <w:bookmarkStart w:id="39" w:name="_Toc534839341"/>
-      <w:bookmarkEnd w:id="38"/>
+      <w:bookmarkStart w:id="38" w:name="_Toc534927046"/>
+      <w:bookmarkEnd w:id="37"/>
       <w:r>
         <w:rPr>
           <w:lang w:val="sr-Latn-RS"/>
@@ -15244,7 +15197,7 @@
         <w:lastRenderedPageBreak/>
         <w:t>PlayerPO.cs</w:t>
       </w:r>
-      <w:bookmarkEnd w:id="39"/>
+      <w:bookmarkEnd w:id="38"/>
     </w:p>
     <w:p>
       <w:pPr>
@@ -15272,12 +15225,21 @@
         </w:rPr>
         <w:t xml:space="preserve"> vezana za </w:t>
       </w:r>
+      <w:proofErr w:type="spellStart"/>
       <w:r>
         <w:rPr>
           <w:i/>
           <w:lang w:val="sr-Latn-RS"/>
         </w:rPr>
-        <w:t xml:space="preserve">Unity </w:t>
+        <w:t>Unity</w:t>
+      </w:r>
+      <w:proofErr w:type="spellEnd"/>
+      <w:r>
+        <w:rPr>
+          <w:i/>
+          <w:lang w:val="sr-Latn-RS"/>
+        </w:rPr>
+        <w:t xml:space="preserve"> </w:t>
       </w:r>
       <w:r>
         <w:rPr>
@@ -15575,14 +15537,14 @@
           <w:lang w:val="sr-Latn-RS"/>
         </w:rPr>
       </w:pPr>
-      <w:bookmarkStart w:id="40" w:name="_Toc534839342"/>
+      <w:bookmarkStart w:id="39" w:name="_Toc534927047"/>
       <w:r>
         <w:rPr>
           <w:lang w:val="sr-Latn-RS"/>
         </w:rPr>
         <w:t>TilePO.cs</w:t>
       </w:r>
-      <w:bookmarkEnd w:id="40"/>
+      <w:bookmarkEnd w:id="39"/>
     </w:p>
     <w:p>
       <w:pPr>
@@ -15895,7 +15857,7 @@
           <w:lang w:val="sr-Latn-RS"/>
         </w:rPr>
       </w:pPr>
-      <w:bookmarkStart w:id="41" w:name="_Toc534839343"/>
+      <w:bookmarkStart w:id="40" w:name="_Toc534927048"/>
       <w:r>
         <w:rPr>
           <w:lang w:val="sr-Latn-RS"/>
@@ -15908,7 +15870,7 @@
         </w:rPr>
         <w:t>moves</w:t>
       </w:r>
-      <w:bookmarkEnd w:id="41"/>
+      <w:bookmarkEnd w:id="40"/>
     </w:p>
     <w:p>
       <w:pPr>
@@ -16068,7 +16030,7 @@
           <w:lang w:val="sr-Latn-RS"/>
         </w:rPr>
       </w:pPr>
-      <w:bookmarkStart w:id="42" w:name="_Toc534839344"/>
+      <w:bookmarkStart w:id="41" w:name="_Toc534927049"/>
       <w:r>
         <w:rPr>
           <w:i/>
@@ -16077,7 +16039,7 @@
         <w:lastRenderedPageBreak/>
         <w:t>Move.cs</w:t>
       </w:r>
-      <w:bookmarkEnd w:id="42"/>
+      <w:bookmarkEnd w:id="41"/>
     </w:p>
     <w:p>
       <w:pPr>
@@ -17197,7 +17159,37 @@
           <w:szCs w:val="19"/>
           <w:lang w:val="sr-Latn-RS"/>
         </w:rPr>
-        <w:t xml:space="preserve"> CanMove(Vector2[] playerPositions);</w:t>
+        <w:t xml:space="preserve"> CanMove(Vector2</w:t>
+      </w:r>
+      <w:r>
+        <w:rPr>
+          <w:rFonts w:ascii="Consolas" w:hAnsi="Consolas" w:cs="Consolas"/>
+          <w:color w:val="008000"/>
+          <w:sz w:val="19"/>
+          <w:szCs w:val="19"/>
+          <w:lang w:val="sr-Latn-RS"/>
+        </w:rPr>
+        <w:t xml:space="preserve"> </w:t>
+      </w:r>
+      <w:r>
+        <w:rPr>
+          <w:rFonts w:ascii="Consolas" w:hAnsi="Consolas" w:cs="Consolas"/>
+          <w:color w:val="000000"/>
+          <w:sz w:val="19"/>
+          <w:szCs w:val="19"/>
+          <w:lang w:val="sr-Latn-RS"/>
+        </w:rPr>
+        <w:t>playerPosition)</w:t>
+      </w:r>
+      <w:r>
+        <w:rPr>
+          <w:rFonts w:ascii="Consolas" w:hAnsi="Consolas" w:cs="Consolas"/>
+          <w:color w:val="000000"/>
+          <w:sz w:val="19"/>
+          <w:szCs w:val="19"/>
+          <w:lang w:val="sr-Latn-RS"/>
+        </w:rPr>
+        <w:t>;</w:t>
       </w:r>
     </w:p>
     <w:p>
@@ -17428,7 +17420,7 @@
           <w:lang w:val="sr-Latn-RS"/>
         </w:rPr>
       </w:pPr>
-      <w:bookmarkStart w:id="43" w:name="_Toc534839345"/>
+      <w:bookmarkStart w:id="42" w:name="_Toc534927050"/>
       <w:r>
         <w:rPr>
           <w:i/>
@@ -17436,7 +17428,7 @@
         </w:rPr>
         <w:t>HumanMove.cs</w:t>
       </w:r>
-      <w:bookmarkEnd w:id="43"/>
+      <w:bookmarkEnd w:id="42"/>
     </w:p>
     <w:p>
       <w:pPr>
@@ -17787,7 +17779,7 @@
           <w:lang w:val="sr-Latn-RS"/>
         </w:rPr>
       </w:pPr>
-      <w:bookmarkStart w:id="44" w:name="_Toc534839346"/>
+      <w:bookmarkStart w:id="43" w:name="_Toc534927051"/>
       <w:r>
         <w:rPr>
           <w:i/>
@@ -17795,7 +17787,7 @@
         </w:rPr>
         <w:t>FileMove.cs</w:t>
       </w:r>
-      <w:bookmarkEnd w:id="44"/>
+      <w:bookmarkEnd w:id="43"/>
     </w:p>
     <w:p>
       <w:pPr>
@@ -18270,7 +18262,7 @@
           <w:lang w:val="sr-Latn-RS"/>
         </w:rPr>
       </w:pPr>
-      <w:bookmarkStart w:id="45" w:name="_Toc534839347"/>
+      <w:bookmarkStart w:id="44" w:name="_Toc534927052"/>
       <w:r>
         <w:rPr>
           <w:i/>
@@ -18278,7 +18270,7 @@
         </w:rPr>
         <w:t>AIMove.cs</w:t>
       </w:r>
-      <w:bookmarkEnd w:id="45"/>
+      <w:bookmarkEnd w:id="44"/>
     </w:p>
     <w:p>
       <w:pPr>
@@ -19128,6 +19120,10 @@
     <w:p>
       <w:pPr>
         <w:rPr>
+          <w:rFonts w:ascii="Consolas" w:hAnsi="Consolas" w:cs="Consolas"/>
+          <w:color w:val="000000"/>
+          <w:sz w:val="19"/>
+          <w:szCs w:val="19"/>
           <w:lang w:val="sr-Latn-RS"/>
         </w:rPr>
       </w:pPr>
@@ -19136,6 +19132,16 @@
           <w:lang w:val="sr-Latn-RS"/>
         </w:rPr>
         <w:t xml:space="preserve">Vraća nasumičnu poziciju na tabli. Koristi se za pozicioniranje graditelja na početku igre. </w:t>
+      </w:r>
+      <w:r>
+        <w:rPr>
+          <w:rFonts w:ascii="Consolas" w:hAnsi="Consolas" w:cs="Consolas"/>
+          <w:color w:val="000000"/>
+          <w:sz w:val="19"/>
+          <w:szCs w:val="19"/>
+          <w:lang w:val="sr-Latn-RS"/>
+        </w:rPr>
+        <w:t xml:space="preserve">        </w:t>
       </w:r>
     </w:p>
     <w:p>
@@ -19152,16 +19158,6 @@
           <w:lang w:val="sr-Latn-RS"/>
         </w:rPr>
       </w:pPr>
-      <w:r>
-        <w:rPr>
-          <w:rFonts w:ascii="Consolas" w:hAnsi="Consolas" w:cs="Consolas"/>
-          <w:color w:val="000000"/>
-          <w:sz w:val="19"/>
-          <w:szCs w:val="19"/>
-          <w:lang w:val="sr-Latn-RS"/>
-        </w:rPr>
-        <w:t xml:space="preserve">        </w:t>
-      </w:r>
     </w:p>
     <w:p>
       <w:pPr>
@@ -19177,21 +19173,6 @@
           <w:lang w:val="sr-Latn-RS"/>
         </w:rPr>
       </w:pPr>
-    </w:p>
-    <w:p>
-      <w:pPr>
-        <w:autoSpaceDE w:val="0"/>
-        <w:autoSpaceDN w:val="0"/>
-        <w:adjustRightInd w:val="0"/>
-        <w:spacing w:before="0" w:after="0" w:line="240" w:lineRule="auto"/>
-        <w:rPr>
-          <w:rFonts w:ascii="Consolas" w:hAnsi="Consolas" w:cs="Consolas"/>
-          <w:color w:val="000000"/>
-          <w:sz w:val="19"/>
-          <w:szCs w:val="19"/>
-          <w:lang w:val="sr-Latn-RS"/>
-        </w:rPr>
-      </w:pPr>
       <w:r>
         <w:rPr>
           <w:rFonts w:ascii="Consolas" w:hAnsi="Consolas" w:cs="Consolas"/>
@@ -19275,6 +19256,17 @@
         </w:rPr>
         <w:t xml:space="preserve">       </w:t>
       </w:r>
+    </w:p>
+    <w:p>
+      <w:pPr>
+        <w:rPr>
+          <w:rFonts w:ascii="Consolas" w:hAnsi="Consolas" w:cs="Consolas"/>
+          <w:color w:val="000000"/>
+          <w:sz w:val="19"/>
+          <w:szCs w:val="19"/>
+          <w:lang w:val="sr-Latn-RS"/>
+        </w:rPr>
+      </w:pPr>
     </w:p>
     <w:p>
       <w:pPr>
@@ -19305,6 +19297,80 @@
           <w:szCs w:val="19"/>
           <w:lang w:val="sr-Latn-RS"/>
         </w:rPr>
+        <w:t>private</w:t>
+      </w:r>
+      <w:r>
+        <w:rPr>
+          <w:rFonts w:ascii="Consolas" w:hAnsi="Consolas" w:cs="Consolas"/>
+          <w:color w:val="000000"/>
+          <w:sz w:val="19"/>
+          <w:szCs w:val="19"/>
+          <w:lang w:val="sr-Latn-RS"/>
+        </w:rPr>
+        <w:t xml:space="preserve"> </w:t>
+      </w:r>
+      <w:r>
+        <w:rPr>
+          <w:rFonts w:ascii="Consolas" w:hAnsi="Consolas" w:cs="Consolas"/>
+          <w:color w:val="0000FF"/>
+          <w:sz w:val="19"/>
+          <w:szCs w:val="19"/>
+          <w:lang w:val="sr-Latn-RS"/>
+        </w:rPr>
+        <w:t>void</w:t>
+      </w:r>
+      <w:r>
+        <w:rPr>
+          <w:rFonts w:ascii="Consolas" w:hAnsi="Consolas" w:cs="Consolas"/>
+          <w:color w:val="000000"/>
+          <w:sz w:val="19"/>
+          <w:szCs w:val="19"/>
+          <w:lang w:val="sr-Latn-RS"/>
+        </w:rPr>
+        <w:t xml:space="preserve"> CopyWinningPlayer(AIMove other);</w:t>
+      </w:r>
+    </w:p>
+    <w:p>
+      <w:pPr>
+        <w:rPr>
+          <w:lang w:val="sr-Latn-RS"/>
+        </w:rPr>
+      </w:pPr>
+      <w:r>
+        <w:rPr>
+          <w:lang w:val="sr-Latn-RS"/>
+        </w:rPr>
+        <w:t>Metoda koja kopira podatke o igraču/graditelju koji je najbliži pobedi.</w:t>
+      </w:r>
+    </w:p>
+    <w:p>
+      <w:pPr>
+        <w:rPr>
+          <w:rFonts w:ascii="Consolas" w:hAnsi="Consolas" w:cs="Consolas"/>
+          <w:color w:val="000000"/>
+          <w:sz w:val="19"/>
+          <w:szCs w:val="19"/>
+          <w:lang w:val="sr-Latn-RS"/>
+        </w:rPr>
+      </w:pPr>
+      <w:r>
+        <w:rPr>
+          <w:rFonts w:ascii="Consolas" w:hAnsi="Consolas" w:cs="Consolas"/>
+          <w:color w:val="000000"/>
+          <w:sz w:val="19"/>
+          <w:szCs w:val="19"/>
+          <w:lang w:val="sr-Latn-RS"/>
+        </w:rPr>
+        <w:t xml:space="preserve">        </w:t>
+      </w:r>
+      <w:r>
+        <w:rPr>
+          <w:rFonts w:ascii="Consolas" w:hAnsi="Consolas" w:cs="Consolas"/>
+          <w:color w:val="0000FF"/>
+          <w:sz w:val="19"/>
+          <w:szCs w:val="19"/>
+          <w:lang w:val="sr-Latn-RS"/>
+        </w:rPr>
         <w:t>protected</w:t>
       </w:r>
       <w:r>
@@ -19329,6 +19395,12 @@
           <w:lang w:val="sr-Latn-RS"/>
         </w:rPr>
         <w:t>Meto koja vraća listu svih poteza koji igrač može da napravi</w:t>
+      </w:r>
+      <w:r>
+        <w:rPr>
+          <w:lang w:val="sr-Latn-RS"/>
+        </w:rPr>
+        <w:t>.</w:t>
       </w:r>
     </w:p>
     <w:p>
@@ -19400,7 +19472,7 @@
           <w:lang w:val="sr-Latn-RS"/>
         </w:rPr>
       </w:pPr>
-      <w:bookmarkStart w:id="46" w:name="_Toc534839348"/>
+      <w:bookmarkStart w:id="45" w:name="_Toc534927053"/>
       <w:r>
         <w:rPr>
           <w:i/>
@@ -19408,7 +19480,7 @@
         </w:rPr>
         <w:t>EasyMove.cs</w:t>
       </w:r>
-      <w:bookmarkEnd w:id="46"/>
+      <w:bookmarkEnd w:id="45"/>
     </w:p>
     <w:p>
       <w:pPr>
@@ -20094,7 +20166,7 @@
           <w:lang w:val="sr-Latn-RS"/>
         </w:rPr>
       </w:pPr>
-      <w:bookmarkStart w:id="47" w:name="_Toc534839349"/>
+      <w:bookmarkStart w:id="46" w:name="_Toc534927054"/>
       <w:r>
         <w:rPr>
           <w:i/>
@@ -20102,7 +20174,7 @@
         </w:rPr>
         <w:t>MediumMove.cs</w:t>
       </w:r>
-      <w:bookmarkEnd w:id="47"/>
+      <w:bookmarkEnd w:id="46"/>
     </w:p>
     <w:p>
       <w:pPr>
@@ -20157,6 +20229,7 @@
           <w:szCs w:val="19"/>
           <w:lang w:val="sr-Latn-RS"/>
         </w:rPr>
+        <w:lastRenderedPageBreak/>
         <w:t>namespace</w:t>
       </w:r>
       <w:r>
@@ -20327,7 +20400,6 @@
           <w:szCs w:val="19"/>
           <w:lang w:val="sr-Latn-RS"/>
         </w:rPr>
-        <w:lastRenderedPageBreak/>
         <w:t xml:space="preserve">        </w:t>
       </w:r>
       <w:r>
@@ -20865,7 +20937,7 @@
           <w:lang w:val="sr-Latn-RS"/>
         </w:rPr>
       </w:pPr>
-      <w:bookmarkStart w:id="48" w:name="_Toc534839350"/>
+      <w:bookmarkStart w:id="47" w:name="_Toc534927055"/>
       <w:r>
         <w:rPr>
           <w:i/>
@@ -20873,7 +20945,7 @@
         </w:rPr>
         <w:t>HardMove.cs</w:t>
       </w:r>
-      <w:bookmarkEnd w:id="48"/>
+      <w:bookmarkEnd w:id="47"/>
     </w:p>
     <w:p>
       <w:pPr>
@@ -21409,10 +21481,6 @@
     <w:p>
       <w:pPr>
         <w:rPr>
-          <w:rFonts w:ascii="Consolas" w:hAnsi="Consolas" w:cs="Consolas"/>
-          <w:color w:val="000000"/>
-          <w:sz w:val="19"/>
-          <w:szCs w:val="19"/>
           <w:lang w:val="sr-Latn-RS"/>
         </w:rPr>
       </w:pPr>
@@ -21426,7 +21494,23 @@
         <w:rPr>
           <w:lang w:val="sr-Latn-RS"/>
         </w:rPr>
-        <w:t>Po ovome se algoritam razlikuje od onog u klasi Ista kao kod</w:t>
+        <w:t xml:space="preserve">Po ovome se algoritam razlikuje od onog u klasi </w:t>
+      </w:r>
+      <w:r>
+        <w:rPr>
+          <w:rFonts w:ascii="Consolas" w:hAnsi="Consolas" w:cs="Consolas"/>
+          <w:color w:val="2B91AF"/>
+          <w:sz w:val="19"/>
+          <w:szCs w:val="19"/>
+          <w:lang w:val="sr-Latn-RS"/>
+        </w:rPr>
+        <w:t>MediumMove</w:t>
+      </w:r>
+      <w:r>
+        <w:rPr>
+          <w:lang w:val="sr-Latn-RS"/>
+        </w:rPr>
+        <w:t>.</w:t>
       </w:r>
       <w:r>
         <w:rPr>
@@ -21440,65 +21524,36 @@
       </w:r>
       <w:r>
         <w:rPr>
-          <w:rFonts w:ascii="Consolas" w:hAnsi="Consolas" w:cs="Consolas"/>
-          <w:color w:val="2B91AF"/>
-          <w:sz w:val="19"/>
-          <w:szCs w:val="19"/>
-          <w:lang w:val="sr-Latn-RS"/>
-        </w:rPr>
-        <w:t>MediumMove</w:t>
-      </w:r>
-      <w:r>
-        <w:rPr>
-          <w:lang w:val="sr-Latn-RS"/>
-        </w:rPr>
-        <w:t>.</w:t>
-      </w:r>
-      <w:r>
-        <w:rPr>
-          <w:rFonts w:ascii="Consolas" w:hAnsi="Consolas" w:cs="Consolas"/>
-          <w:color w:val="000000"/>
-          <w:sz w:val="19"/>
-          <w:szCs w:val="19"/>
-          <w:lang w:val="sr-Latn-RS"/>
-        </w:rPr>
-        <w:t xml:space="preserve">       </w:t>
-      </w:r>
-      <w:r>
-        <w:rPr>
-          <w:rFonts w:ascii="Consolas" w:hAnsi="Consolas" w:cs="Consolas"/>
-          <w:color w:val="000000"/>
-          <w:sz w:val="19"/>
-          <w:szCs w:val="19"/>
-          <w:lang w:val="sr-Latn-RS"/>
-        </w:rPr>
-        <w:t xml:space="preserve">     </w:t>
-      </w:r>
-    </w:p>
-    <w:p>
-      <w:pPr>
-        <w:autoSpaceDE w:val="0"/>
-        <w:autoSpaceDN w:val="0"/>
-        <w:adjustRightInd w:val="0"/>
-        <w:spacing w:before="0" w:after="0" w:line="240" w:lineRule="auto"/>
-        <w:rPr>
-          <w:rFonts w:ascii="Consolas" w:hAnsi="Consolas" w:cs="Consolas"/>
-          <w:color w:val="000000"/>
-          <w:sz w:val="19"/>
-          <w:szCs w:val="19"/>
-          <w:lang w:val="sr-Latn-RS"/>
-        </w:rPr>
-      </w:pPr>
-      <w:r>
-        <w:rPr>
-          <w:rFonts w:ascii="Consolas" w:hAnsi="Consolas" w:cs="Consolas"/>
-          <w:color w:val="000000"/>
-          <w:sz w:val="19"/>
-          <w:szCs w:val="19"/>
-          <w:lang w:val="sr-Latn-RS"/>
-        </w:rPr>
-        <w:t xml:space="preserve">        </w:t>
-      </w:r>
+          <w:lang w:val="sr-Latn-RS"/>
+        </w:rPr>
+        <w:t>U svakoj situaciji na tabli postoji graditelj/igrač koji je najbliži pobedi. Ako je to isti graditelj koji pravi potez funkcija procene će biti bolja za one poteze koji podrazumevaju pomeranje d</w:t>
+      </w:r>
+      <w:bookmarkStart w:id="48" w:name="_GoBack"/>
+      <w:bookmarkEnd w:id="48"/>
+      <w:r>
+        <w:rPr>
+          <w:lang w:val="sr-Latn-RS"/>
+        </w:rPr>
+        <w:t>alje od protivnika i građenje na istom ili jednom više nivou. Ako je najbliži pobedi protivnički igrač, najbolji potez treba da povuče graditelj koji je bliži pobedničkom igraču tako što će da se pomeri ka njemu i gradi tako da mu smanji mogući broj poteza.</w:t>
+      </w:r>
+      <w:r>
+        <w:rPr>
+          <w:lang w:val="sr-Latn-RS"/>
+        </w:rPr>
+        <w:t xml:space="preserve"> Funkcija procene je zbir ove dve vrednosti.</w:t>
+      </w:r>
+    </w:p>
+    <w:p>
+      <w:pPr>
+        <w:ind w:firstLine="720"/>
+        <w:rPr>
+          <w:rFonts w:ascii="Consolas" w:hAnsi="Consolas" w:cs="Consolas"/>
+          <w:color w:val="000000"/>
+          <w:sz w:val="19"/>
+          <w:szCs w:val="19"/>
+          <w:lang w:val="sr-Latn-RS"/>
+        </w:rPr>
+      </w:pPr>
       <w:r>
         <w:rPr>
           <w:rFonts w:ascii="Consolas" w:hAnsi="Consolas" w:cs="Consolas"/>
@@ -21537,32 +21592,63 @@
           <w:szCs w:val="19"/>
           <w:lang w:val="sr-Latn-RS"/>
         </w:rPr>
-        <w:t xml:space="preserve"> PlayerDistance(Vector2 position);</w:t>
-      </w:r>
-    </w:p>
-    <w:p>
-      <w:pPr>
-        <w:rPr>
-          <w:lang w:val="sr-Latn-RS"/>
-        </w:rPr>
-      </w:pPr>
-      <w:r>
-        <w:rPr>
-          <w:lang w:val="sr-Latn-RS"/>
-        </w:rPr>
-        <w:t>Pomoćna metoda koja računa rastojanja koja su potrebna prethodnoj metodi.</w:t>
-      </w:r>
-      <w:r>
-        <w:rPr>
+        <w:t xml:space="preserve"> DistanceFromOpponent(Vector2 position, PlayerID opponentId);</w:t>
+      </w:r>
+    </w:p>
+    <w:p>
+      <w:pPr>
+        <w:rPr>
+          <w:lang w:val="sr-Latn-RS"/>
+        </w:rPr>
+      </w:pPr>
+      <w:r>
+        <w:rPr>
+          <w:lang w:val="sr-Latn-RS"/>
+        </w:rPr>
+        <w:t>Metoda vraća zbir rastojanja od zadate pozicije do pozicija graditelja zadatog igrača.</w:t>
+      </w:r>
+    </w:p>
+    <w:p>
+      <w:pPr>
+        <w:ind w:firstLine="720"/>
+        <w:rPr>
+          <w:rFonts w:ascii="Consolas" w:hAnsi="Consolas" w:cs="Consolas"/>
+          <w:color w:val="000000"/>
+          <w:sz w:val="19"/>
+          <w:szCs w:val="19"/>
+          <w:lang w:val="sr-Latn-RS"/>
+        </w:rPr>
+      </w:pPr>
+      <w:r>
+        <w:rPr>
+          <w:rFonts w:ascii="Consolas" w:hAnsi="Consolas" w:cs="Consolas"/>
+          <w:color w:val="0000FF"/>
+          <w:sz w:val="19"/>
+          <w:szCs w:val="19"/>
+          <w:lang w:val="sr-Latn-RS"/>
+        </w:rPr>
+        <w:lastRenderedPageBreak/>
+        <w:t>protected</w:t>
+      </w:r>
+      <w:r>
+        <w:rPr>
+          <w:rFonts w:ascii="Consolas" w:hAnsi="Consolas" w:cs="Consolas"/>
+          <w:color w:val="000000"/>
+          <w:sz w:val="19"/>
+          <w:szCs w:val="19"/>
           <w:lang w:val="sr-Latn-RS"/>
         </w:rPr>
         <w:t xml:space="preserve"> </w:t>
       </w:r>
       <w:r>
         <w:rPr>
-          <w:lang w:val="sr-Latn-RS"/>
-        </w:rPr>
-        <w:t>Ista kao kod</w:t>
+          <w:rFonts w:ascii="Consolas" w:hAnsi="Consolas" w:cs="Consolas"/>
+          <w:color w:val="0000FF"/>
+          <w:sz w:val="19"/>
+          <w:szCs w:val="19"/>
+          <w:lang w:val="sr-Latn-RS"/>
+        </w:rPr>
+        <w:t>override</w:t>
       </w:r>
       <w:r>
         <w:rPr>
@@ -21577,28 +21663,100 @@
       <w:r>
         <w:rPr>
           <w:rFonts w:ascii="Consolas" w:hAnsi="Consolas" w:cs="Consolas"/>
-          <w:color w:val="2B91AF"/>
-          <w:sz w:val="19"/>
-          <w:szCs w:val="19"/>
-          <w:lang w:val="sr-Latn-RS"/>
-        </w:rPr>
-        <w:t>MediumMove</w:t>
-      </w:r>
-      <w:r>
-        <w:rPr>
-          <w:lang w:val="sr-Latn-RS"/>
-        </w:rPr>
-        <w:t>.</w:t>
-      </w:r>
-      <w:r>
-        <w:rPr>
-          <w:rFonts w:ascii="Consolas" w:hAnsi="Consolas" w:cs="Consolas"/>
-          <w:color w:val="000000"/>
-          <w:sz w:val="19"/>
-          <w:szCs w:val="19"/>
-          <w:lang w:val="sr-Latn-RS"/>
-        </w:rPr>
-        <w:t xml:space="preserve">       </w:t>
+          <w:color w:val="0000FF"/>
+          <w:sz w:val="19"/>
+          <w:szCs w:val="19"/>
+          <w:lang w:val="sr-Latn-RS"/>
+        </w:rPr>
+        <w:t>void</w:t>
+      </w:r>
+      <w:r>
+        <w:rPr>
+          <w:rFonts w:ascii="Consolas" w:hAnsi="Consolas" w:cs="Consolas"/>
+          <w:color w:val="000000"/>
+          <w:sz w:val="19"/>
+          <w:szCs w:val="19"/>
+          <w:lang w:val="sr-Latn-RS"/>
+        </w:rPr>
+        <w:t xml:space="preserve"> FindWinningPlayer();</w:t>
+      </w:r>
+    </w:p>
+    <w:p>
+      <w:pPr>
+        <w:rPr>
+          <w:lang w:val="sr-Latn-RS"/>
+        </w:rPr>
+      </w:pPr>
+      <w:r>
+        <w:rPr>
+          <w:lang w:val="sr-Latn-RS"/>
+        </w:rPr>
+        <w:t>Metoda određuje koji je od ukupno četiri graditelja najbliži pobedi po određenoj heuristici.</w:t>
+      </w:r>
+    </w:p>
+    <w:p>
+      <w:pPr>
+        <w:ind w:firstLine="720"/>
+        <w:rPr>
+          <w:rFonts w:ascii="Consolas" w:hAnsi="Consolas" w:cs="Consolas"/>
+          <w:color w:val="000000"/>
+          <w:sz w:val="19"/>
+          <w:szCs w:val="19"/>
+          <w:lang w:val="sr-Latn-RS"/>
+        </w:rPr>
+      </w:pPr>
+      <w:r>
+        <w:rPr>
+          <w:rFonts w:ascii="Consolas" w:hAnsi="Consolas" w:cs="Consolas"/>
+          <w:color w:val="0000FF"/>
+          <w:sz w:val="19"/>
+          <w:szCs w:val="19"/>
+          <w:lang w:val="sr-Latn-RS"/>
+        </w:rPr>
+        <w:t>private</w:t>
+      </w:r>
+      <w:r>
+        <w:rPr>
+          <w:rFonts w:ascii="Consolas" w:hAnsi="Consolas" w:cs="Consolas"/>
+          <w:color w:val="000000"/>
+          <w:sz w:val="19"/>
+          <w:szCs w:val="19"/>
+          <w:lang w:val="sr-Latn-RS"/>
+        </w:rPr>
+        <w:t xml:space="preserve"> </w:t>
+      </w:r>
+      <w:r>
+        <w:rPr>
+          <w:rFonts w:ascii="Consolas" w:hAnsi="Consolas" w:cs="Consolas"/>
+          <w:color w:val="0000FF"/>
+          <w:sz w:val="19"/>
+          <w:szCs w:val="19"/>
+          <w:lang w:val="sr-Latn-RS"/>
+        </w:rPr>
+        <w:t>int</w:t>
+      </w:r>
+      <w:r>
+        <w:rPr>
+          <w:rFonts w:ascii="Consolas" w:hAnsi="Consolas" w:cs="Consolas"/>
+          <w:color w:val="000000"/>
+          <w:sz w:val="19"/>
+          <w:szCs w:val="19"/>
+          <w:lang w:val="sr-Latn-RS"/>
+        </w:rPr>
+        <w:t xml:space="preserve"> WinValue(IPlayer player);</w:t>
+      </w:r>
+    </w:p>
+    <w:p>
+      <w:pPr>
+        <w:rPr>
+          <w:lang w:val="sr-Latn-RS"/>
+        </w:rPr>
+      </w:pPr>
+      <w:r>
+        <w:rPr>
+          <w:lang w:val="sr-Latn-RS"/>
+        </w:rPr>
+        <w:t>Za zadatog igrača metoda računa heurističku funkciju koja se koristi u prethodno navedenoj metodi. Povratna vrednost je veća što zadati igrač ima više mesta na koja može da se pomeri.</w:t>
       </w:r>
     </w:p>
     <w:p>
@@ -21650,7 +21808,7 @@
           <w:lang w:val="sr-Latn-RS"/>
         </w:rPr>
       </w:pPr>
-      <w:bookmarkStart w:id="49" w:name="_Toc534839351"/>
+      <w:bookmarkStart w:id="49" w:name="_Toc534927056"/>
       <w:r>
         <w:rPr>
           <w:lang w:val="sr-Latn-RS"/>
@@ -21695,7 +21853,6 @@
           <w:i/>
           <w:lang w:val="sr-Latn-RS"/>
         </w:rPr>
-        <w:lastRenderedPageBreak/>
         <w:t>Util.cs</w:t>
       </w:r>
     </w:p>
@@ -21733,7 +21890,7 @@
           <w:lang w:val="sr-Latn-RS"/>
         </w:rPr>
       </w:pPr>
-      <w:bookmarkStart w:id="50" w:name="_Toc534839352"/>
+      <w:bookmarkStart w:id="50" w:name="_Toc534927057"/>
       <w:r>
         <w:rPr>
           <w:lang w:val="sr-Latn-RS"/>
@@ -22849,8 +23006,7 @@
           <w:lang w:val="sr-Latn-RS"/>
         </w:rPr>
       </w:pPr>
-      <w:bookmarkStart w:id="51" w:name="_Toc534839353"/>
-      <w:proofErr w:type="spellStart"/>
+      <w:bookmarkStart w:id="51" w:name="_Toc534927058"/>
       <w:r>
         <w:rPr>
           <w:lang w:val="sr-Latn-RS"/>
@@ -22858,7 +23014,6 @@
         <w:t>FileManager.cs</w:t>
       </w:r>
       <w:bookmarkEnd w:id="51"/>
-      <w:proofErr w:type="spellEnd"/>
     </w:p>
     <w:p>
       <w:pPr>
@@ -22955,6 +23110,7 @@
           <w:szCs w:val="19"/>
           <w:lang w:val="sr-Latn-RS"/>
         </w:rPr>
+        <w:lastRenderedPageBreak/>
         <w:t xml:space="preserve">    </w:t>
       </w:r>
       <w:r>
@@ -23726,7 +23882,6 @@
           <w:szCs w:val="19"/>
           <w:lang w:val="sr-Latn-RS"/>
         </w:rPr>
-        <w:lastRenderedPageBreak/>
         <w:t xml:space="preserve">        </w:t>
       </w:r>
       <w:r>
@@ -28494,7 +28649,7 @@
 </file>
 
 <file path=customXml/itemProps1.xml><?xml version="1.0" encoding="utf-8"?>
-<ds:datastoreItem xmlns:ds="http://schemas.openxmlformats.org/officeDocument/2006/customXml" ds:itemID="{6335083A-BA11-435F-A784-9D132CAAE1A6}">
+<ds:datastoreItem xmlns:ds="http://schemas.openxmlformats.org/officeDocument/2006/customXml" ds:itemID="{22B03068-A3F4-4394-9364-3BACE21A1A71}">
   <ds:schemaRefs>
     <ds:schemaRef ds:uri="http://schemas.openxmlformats.org/officeDocument/2006/bibliography"/>
   </ds:schemaRefs>

</xml_diff>